<commit_message>
added complete documentation for phase 3
</commit_message>
<xml_diff>
--- a/DocumentatieFaza1.docx
+++ b/DocumentatieFaza1.docx
@@ -1286,6 +1286,7 @@
         </w:rPr>
         <w:t xml:space="preserve"> </w:t>
       </w:r>
+      <w:proofErr w:type="spellStart"/>
       <w:proofErr w:type="gramStart"/>
       <w:r>
         <w:rPr>
@@ -1293,6 +1294,7 @@
         </w:rPr>
         <w:t>a</w:t>
       </w:r>
+      <w:proofErr w:type="spellEnd"/>
       <w:proofErr w:type="gramEnd"/>
       <w:r>
         <w:rPr>
@@ -1431,7 +1433,21 @@
         <w:rPr>
           <w:rFonts w:ascii="Times New Roman" w:hAnsi="Times New Roman" w:cs="Times New Roman"/>
         </w:rPr>
-        <w:t xml:space="preserve">) pe care Ollama le </w:t>
+        <w:t xml:space="preserve">) pe care </w:t>
+      </w:r>
+      <w:proofErr w:type="spellStart"/>
+      <w:r>
+        <w:rPr>
+          <w:rFonts w:ascii="Times New Roman" w:hAnsi="Times New Roman" w:cs="Times New Roman"/>
+        </w:rPr>
+        <w:t>Ollama</w:t>
+      </w:r>
+      <w:proofErr w:type="spellEnd"/>
+      <w:r>
+        <w:rPr>
+          <w:rFonts w:ascii="Times New Roman" w:hAnsi="Times New Roman" w:cs="Times New Roman"/>
+        </w:rPr>
+        <w:t xml:space="preserve"> le </w:t>
       </w:r>
       <w:proofErr w:type="spellStart"/>
       <w:r>
@@ -2087,8 +2103,18 @@
           <w:b/>
           <w:bCs/>
         </w:rPr>
-        <w:t xml:space="preserve"> local Ollama</w:t>
-      </w:r>
+        <w:t xml:space="preserve"> local </w:t>
+      </w:r>
+      <w:proofErr w:type="spellStart"/>
+      <w:r>
+        <w:rPr>
+          <w:rFonts w:ascii="Times New Roman" w:hAnsi="Times New Roman" w:cs="Times New Roman"/>
+          <w:b/>
+          <w:bCs/>
+        </w:rPr>
+        <w:t>Ollama</w:t>
+      </w:r>
+      <w:proofErr w:type="spellEnd"/>
     </w:p>
     <w:p>
       <w:pPr>
@@ -2164,7 +2190,21 @@
         <w:rPr>
           <w:rFonts w:ascii="Times New Roman" w:hAnsi="Times New Roman" w:cs="Times New Roman"/>
         </w:rPr>
-        <w:t xml:space="preserve"> Ollama, </w:t>
+        <w:t xml:space="preserve"> </w:t>
+      </w:r>
+      <w:proofErr w:type="spellStart"/>
+      <w:r>
+        <w:rPr>
+          <w:rFonts w:ascii="Times New Roman" w:hAnsi="Times New Roman" w:cs="Times New Roman"/>
+        </w:rPr>
+        <w:t>Ollama</w:t>
+      </w:r>
+      <w:proofErr w:type="spellEnd"/>
+      <w:r>
+        <w:rPr>
+          <w:rFonts w:ascii="Times New Roman" w:hAnsi="Times New Roman" w:cs="Times New Roman"/>
+        </w:rPr>
+        <w:t xml:space="preserve">, </w:t>
       </w:r>
       <w:proofErr w:type="spellStart"/>
       <w:r>
@@ -2826,7 +2866,21 @@
         <w:rPr>
           <w:rFonts w:ascii="Times New Roman" w:hAnsi="Times New Roman" w:cs="Times New Roman"/>
         </w:rPr>
-        <w:t xml:space="preserve"> Ollama care </w:t>
+        <w:t xml:space="preserve"> </w:t>
+      </w:r>
+      <w:proofErr w:type="spellStart"/>
+      <w:r>
+        <w:rPr>
+          <w:rFonts w:ascii="Times New Roman" w:hAnsi="Times New Roman" w:cs="Times New Roman"/>
+        </w:rPr>
+        <w:t>Ollama</w:t>
+      </w:r>
+      <w:proofErr w:type="spellEnd"/>
+      <w:r>
+        <w:rPr>
+          <w:rFonts w:ascii="Times New Roman" w:hAnsi="Times New Roman" w:cs="Times New Roman"/>
+        </w:rPr>
+        <w:t xml:space="preserve"> care </w:t>
       </w:r>
       <w:proofErr w:type="spellStart"/>
       <w:r>
@@ -2936,7 +2990,21 @@
         <w:rPr>
           <w:rFonts w:ascii="Times New Roman" w:hAnsi="Times New Roman" w:cs="Times New Roman"/>
         </w:rPr>
-        <w:t xml:space="preserve"> Ollama cu ADK:</w:t>
+        <w:t xml:space="preserve"> </w:t>
+      </w:r>
+      <w:proofErr w:type="spellStart"/>
+      <w:r>
+        <w:rPr>
+          <w:rFonts w:ascii="Times New Roman" w:hAnsi="Times New Roman" w:cs="Times New Roman"/>
+        </w:rPr>
+        <w:t>Ollama</w:t>
+      </w:r>
+      <w:proofErr w:type="spellEnd"/>
+      <w:r>
+        <w:rPr>
+          <w:rFonts w:ascii="Times New Roman" w:hAnsi="Times New Roman" w:cs="Times New Roman"/>
+        </w:rPr>
+        <w:t xml:space="preserve"> cu ADK:</w:t>
       </w:r>
       <w:r>
         <w:rPr>
@@ -3175,7 +3243,21 @@
         <w:rPr>
           <w:rFonts w:ascii="Times New Roman" w:hAnsi="Times New Roman" w:cs="Times New Roman"/>
         </w:rPr>
-        <w:t xml:space="preserve"> Ollama </w:t>
+        <w:t xml:space="preserve"> </w:t>
+      </w:r>
+      <w:proofErr w:type="spellStart"/>
+      <w:r>
+        <w:rPr>
+          <w:rFonts w:ascii="Times New Roman" w:hAnsi="Times New Roman" w:cs="Times New Roman"/>
+        </w:rPr>
+        <w:t>Ollama</w:t>
+      </w:r>
+      <w:proofErr w:type="spellEnd"/>
+      <w:r>
+        <w:rPr>
+          <w:rFonts w:ascii="Times New Roman" w:hAnsi="Times New Roman" w:cs="Times New Roman"/>
+        </w:rPr>
+        <w:t xml:space="preserve"> </w:t>
       </w:r>
       <w:proofErr w:type="spellStart"/>
       <w:r>
@@ -5775,6 +5857,7 @@
           <w:rFonts w:ascii="Times New Roman" w:hAnsi="Times New Roman" w:cs="Times New Roman"/>
           <w:b/>
           <w:bCs/>
+          <w:noProof/>
         </w:rPr>
         <w:drawing>
           <wp:inline distT="0" distB="0" distL="0" distR="0" wp14:anchorId="5BEC2605" wp14:editId="311A76C7">
@@ -6217,7 +6300,21 @@
         <w:rPr>
           <w:rFonts w:ascii="Times New Roman" w:hAnsi="Times New Roman" w:cs="Times New Roman"/>
         </w:rPr>
-        <w:t xml:space="preserve"> Ollama, cu </w:t>
+        <w:t xml:space="preserve"> </w:t>
+      </w:r>
+      <w:proofErr w:type="spellStart"/>
+      <w:r>
+        <w:rPr>
+          <w:rFonts w:ascii="Times New Roman" w:hAnsi="Times New Roman" w:cs="Times New Roman"/>
+        </w:rPr>
+        <w:t>Ollama</w:t>
+      </w:r>
+      <w:proofErr w:type="spellEnd"/>
+      <w:r>
+        <w:rPr>
+          <w:rFonts w:ascii="Times New Roman" w:hAnsi="Times New Roman" w:cs="Times New Roman"/>
+        </w:rPr>
+        <w:t xml:space="preserve">, cu </w:t>
       </w:r>
       <w:proofErr w:type="spellStart"/>
       <w:r>
@@ -8616,7 +8713,21 @@
         <w:rPr>
           <w:rFonts w:ascii="Times New Roman" w:hAnsi="Times New Roman" w:cs="Times New Roman"/>
         </w:rPr>
-        <w:t xml:space="preserve"> local Ollama:</w:t>
+        <w:t xml:space="preserve"> local </w:t>
+      </w:r>
+      <w:proofErr w:type="spellStart"/>
+      <w:r>
+        <w:rPr>
+          <w:rFonts w:ascii="Times New Roman" w:hAnsi="Times New Roman" w:cs="Times New Roman"/>
+        </w:rPr>
+        <w:t>Ollama</w:t>
+      </w:r>
+      <w:proofErr w:type="spellEnd"/>
+      <w:r>
+        <w:rPr>
+          <w:rFonts w:ascii="Times New Roman" w:hAnsi="Times New Roman" w:cs="Times New Roman"/>
+        </w:rPr>
+        <w:t>:</w:t>
       </w:r>
     </w:p>
     <w:p>
@@ -8764,6 +8875,7 @@
       <w:r>
         <w:rPr>
           <w:rFonts w:ascii="Times New Roman" w:hAnsi="Times New Roman" w:cs="Times New Roman"/>
+          <w:noProof/>
         </w:rPr>
         <w:drawing>
           <wp:inline distT="0" distB="0" distL="0" distR="0" wp14:anchorId="48466C48" wp14:editId="50B7A616">
@@ -9150,21 +9262,7 @@
             <w:rStyle w:val="Hyperlink"/>
             <w:rFonts w:ascii="Times New Roman" w:hAnsi="Times New Roman" w:cs="Times New Roman"/>
           </w:rPr>
-          <w:t xml:space="preserve"> Documen</w:t>
-        </w:r>
-        <w:r>
-          <w:rPr>
-            <w:rStyle w:val="Hyperlink"/>
-            <w:rFonts w:ascii="Times New Roman" w:hAnsi="Times New Roman" w:cs="Times New Roman"/>
-          </w:rPr>
-          <w:t>t</w:t>
-        </w:r>
-        <w:r>
-          <w:rPr>
-            <w:rStyle w:val="Hyperlink"/>
-            <w:rFonts w:ascii="Times New Roman" w:hAnsi="Times New Roman" w:cs="Times New Roman"/>
-          </w:rPr>
-          <w:t>ation</w:t>
+          <w:t xml:space="preserve"> Documentation</w:t>
         </w:r>
       </w:hyperlink>
       <w:r>
@@ -11269,8 +11367,18 @@
           <w:b/>
           <w:bCs/>
         </w:rPr>
-        <w:t xml:space="preserve"> local Ollama</w:t>
-      </w:r>
+        <w:t xml:space="preserve"> local </w:t>
+      </w:r>
+      <w:proofErr w:type="spellStart"/>
+      <w:r>
+        <w:rPr>
+          <w:rFonts w:ascii="Times New Roman" w:hAnsi="Times New Roman" w:cs="Times New Roman"/>
+          <w:b/>
+          <w:bCs/>
+        </w:rPr>
+        <w:t>Ollama</w:t>
+      </w:r>
+      <w:proofErr w:type="spellEnd"/>
     </w:p>
     <w:p>
       <w:pPr>
@@ -11378,7 +11486,21 @@
         <w:rPr>
           <w:rFonts w:ascii="Times New Roman" w:hAnsi="Times New Roman" w:cs="Times New Roman"/>
         </w:rPr>
-        <w:t xml:space="preserve"> Ollama, </w:t>
+        <w:t xml:space="preserve"> </w:t>
+      </w:r>
+      <w:proofErr w:type="spellStart"/>
+      <w:r>
+        <w:rPr>
+          <w:rFonts w:ascii="Times New Roman" w:hAnsi="Times New Roman" w:cs="Times New Roman"/>
+        </w:rPr>
+        <w:t>Ollama</w:t>
+      </w:r>
+      <w:proofErr w:type="spellEnd"/>
+      <w:r>
+        <w:rPr>
+          <w:rFonts w:ascii="Times New Roman" w:hAnsi="Times New Roman" w:cs="Times New Roman"/>
+        </w:rPr>
+        <w:t xml:space="preserve">, </w:t>
       </w:r>
       <w:proofErr w:type="spellStart"/>
       <w:r>
@@ -11936,7 +12058,23 @@
         <w:rPr>
           <w:rFonts w:ascii="Times New Roman" w:hAnsi="Times New Roman" w:cs="Times New Roman"/>
         </w:rPr>
-        <w:t xml:space="preserve"> a </w:t>
+        <w:t xml:space="preserve"> </w:t>
+      </w:r>
+      <w:proofErr w:type="spellStart"/>
+      <w:proofErr w:type="gramStart"/>
+      <w:r>
+        <w:rPr>
+          <w:rFonts w:ascii="Times New Roman" w:hAnsi="Times New Roman" w:cs="Times New Roman"/>
+        </w:rPr>
+        <w:t>a</w:t>
+      </w:r>
+      <w:proofErr w:type="spellEnd"/>
+      <w:proofErr w:type="gramEnd"/>
+      <w:r>
+        <w:rPr>
+          <w:rFonts w:ascii="Times New Roman" w:hAnsi="Times New Roman" w:cs="Times New Roman"/>
+        </w:rPr>
+        <w:t xml:space="preserve"> </w:t>
       </w:r>
       <w:proofErr w:type="spellStart"/>
       <w:r>
@@ -12005,7 +12143,7 @@
           <w:bCs/>
         </w:rPr>
         <w:lastRenderedPageBreak/>
-        <w:t>5. C</w:t>
+        <w:t xml:space="preserve">5. </w:t>
       </w:r>
       <w:proofErr w:type="spellStart"/>
       <w:r>
@@ -12014,7 +12152,7 @@
           <w:b/>
           <w:bCs/>
         </w:rPr>
-        <w:t>omportamentul</w:t>
+        <w:t>Comportamentul</w:t>
       </w:r>
       <w:proofErr w:type="spellEnd"/>
       <w:r>
@@ -12334,21 +12472,7 @@
         <w:rPr>
           <w:rFonts w:ascii="Times New Roman" w:hAnsi="Times New Roman" w:cs="Times New Roman"/>
         </w:rPr>
-        <w:t xml:space="preserve"> </w:t>
-      </w:r>
-      <w:proofErr w:type="spellStart"/>
-      <w:r>
-        <w:rPr>
-          <w:rFonts w:ascii="Times New Roman" w:hAnsi="Times New Roman" w:cs="Times New Roman"/>
-        </w:rPr>
-        <w:t>nu</w:t>
-      </w:r>
-      <w:proofErr w:type="spellEnd"/>
-      <w:r>
-        <w:rPr>
-          <w:rFonts w:ascii="Times New Roman" w:hAnsi="Times New Roman" w:cs="Times New Roman"/>
-        </w:rPr>
-        <w:t xml:space="preserve"> era </w:t>
+        <w:t xml:space="preserve"> nu era </w:t>
       </w:r>
       <w:proofErr w:type="spellStart"/>
       <w:r>
@@ -12581,7 +12705,7 @@
           <w:noProof/>
         </w:rPr>
         <w:drawing>
-          <wp:inline distT="0" distB="0" distL="0" distR="0" wp14:anchorId="21A24B66" wp14:editId="2058796C">
+          <wp:inline distT="0" distB="0" distL="0" distR="0" wp14:anchorId="21A24B66" wp14:editId="25128610">
             <wp:extent cx="5943600" cy="1368425"/>
             <wp:effectExtent l="0" t="0" r="0" b="3175"/>
             <wp:docPr id="1473059655" name="Imagine 1" descr="O imagine care conține captură de ecran, text, Software multimedia, software&#10;&#10;Conținutul generat de inteligența artificială poate fi incorect."/>
@@ -12775,39 +12899,7 @@
           <w:i/>
           <w:iCs/>
         </w:rPr>
-        <w:t>“</w:t>
-      </w:r>
-      <w:r>
-        <w:rPr>
-          <w:rFonts w:ascii="Courier New" w:hAnsi="Courier New" w:cs="Courier New"/>
-          <w:i/>
-          <w:iCs/>
-        </w:rPr>
-        <w:t>DO NOT use any tools unless the input message explicitly contains words like:</w:t>
-      </w:r>
-      <w:r>
-        <w:rPr>
-          <w:rFonts w:ascii="Courier New" w:hAnsi="Courier New" w:cs="Courier New"/>
-          <w:i/>
-          <w:iCs/>
-        </w:rPr>
-        <w:t xml:space="preserve"> </w:t>
-      </w:r>
-      <w:r>
-        <w:rPr>
-          <w:rFonts w:ascii="Courier New" w:hAnsi="Courier New" w:cs="Courier New"/>
-          <w:i/>
-          <w:iCs/>
-        </w:rPr>
-        <w:t>["list", "open file", "read file", "directory", "path"]</w:t>
-      </w:r>
-      <w:r>
-        <w:rPr>
-          <w:rFonts w:ascii="Courier New" w:hAnsi="Courier New" w:cs="Courier New"/>
-          <w:i/>
-          <w:iCs/>
-        </w:rPr>
-        <w:t>”</w:t>
+        <w:t>“DO NOT use any tools unless the input message explicitly contains words like: ["list", "open file", "read file", "directory", "path"]”</w:t>
       </w:r>
     </w:p>
     <w:p>
@@ -13747,6 +13839,7 @@
         </w:rPr>
         <w:t xml:space="preserve"> </w:t>
       </w:r>
+      <w:proofErr w:type="spellStart"/>
       <w:proofErr w:type="gramStart"/>
       <w:r>
         <w:rPr>
@@ -13754,6 +13847,7 @@
         </w:rPr>
         <w:t>a</w:t>
       </w:r>
+      <w:proofErr w:type="spellEnd"/>
       <w:proofErr w:type="gramEnd"/>
       <w:r>
         <w:rPr>
@@ -15935,6 +16029,7 @@
   <w:style w:type="character" w:default="1" w:styleId="Fontdeparagrafimplicit">
     <w:name w:val="Default Paragraph Font"/>
     <w:uiPriority w:val="1"/>
+    <w:semiHidden/>
     <w:unhideWhenUsed/>
   </w:style>
   <w:style w:type="table" w:default="1" w:styleId="TabelNormal">

</xml_diff>